<commit_message>
vault backup: 2024-01-19 19:33:35
</commit_message>
<xml_diff>
--- a/cs-ai/cognitive/UnconsciousnessProposal.docx
+++ b/cs-ai/cognitive/UnconsciousnessProposal.docx
@@ -240,9 +240,6 @@
           <w:p>
             <w:pPr>
               <w:pStyle w:val="1"/>
-              <w:rPr>
-                <w:rFonts w:hint="eastAsia"/>
-              </w:rPr>
             </w:pPr>
             <w:r>
               <w:rPr>
@@ -1330,13 +1327,7 @@
         <w:t>Perception; Signal detection; Endogenous</w:t>
       </w:r>
     </w:p>
-    <w:p>
-      <w:pPr>
-        <w:rPr>
-          <w:rFonts w:hint="eastAsia"/>
-        </w:rPr>
-      </w:pPr>
-    </w:p>
+    <w:p/>
     <w:p>
       <w:pPr>
         <w:pStyle w:val="2"/>
@@ -1473,7 +1464,7 @@
         <w:spacing w:line="360" w:lineRule="auto"/>
         <w:ind w:firstLineChars="200" w:firstLine="420"/>
         <w:rPr>
-          <w:rFonts w:asciiTheme="minorEastAsia" w:hAnsiTheme="minorEastAsia" w:cs="Times New Roman"/>
+          <w:rFonts w:asciiTheme="minorEastAsia" w:hAnsiTheme="minorEastAsia" w:cs="Times New Roman" w:hint="eastAsia"/>
         </w:rPr>
       </w:pPr>
       <w:r>
@@ -1647,14 +1638,6 @@
     </w:p>
     <w:p>
       <w:pPr>
-        <w:rPr>
-          <w:sz w:val="28"/>
-          <w:szCs w:val="28"/>
-        </w:rPr>
-      </w:pPr>
-    </w:p>
-    <w:p>
-      <w:pPr>
         <w:pStyle w:val="2"/>
         <w:rPr>
           <w:rFonts w:ascii="黑体" w:eastAsia="黑体" w:hAnsi="黑体"/>
@@ -1668,6 +1651,7 @@
           <w:sz w:val="28"/>
           <w:szCs w:val="28"/>
         </w:rPr>
+        <w:lastRenderedPageBreak/>
         <w:t>2</w:t>
       </w:r>
       <w:r>
@@ -1839,30 +1823,14 @@
           <w:rFonts w:asciiTheme="minorEastAsia" w:hAnsiTheme="minorEastAsia" w:cs="Times New Roman"/>
           <w:szCs w:val="24"/>
         </w:rPr>
-        <w:t>下启动刺激与目标刺激之间的时间间隔来调控被试对</w:t>
+        <w:t>下启动刺激与目标刺激之间的时间间隔来调控被试对目标刺激出现的可预测性，结果表明，当该时间间</w:t>
       </w:r>
       <w:r>
         <w:rPr>
           <w:rFonts w:asciiTheme="minorEastAsia" w:hAnsiTheme="minorEastAsia" w:cs="Times New Roman"/>
           <w:szCs w:val="24"/>
         </w:rPr>
-        <w:t>目标刺激出现的可预测性，结果表明，当该时间间隔固定时，</w:t>
-      </w:r>
-      <w:proofErr w:type="gramStart"/>
-      <w:r>
-        <w:rPr>
-          <w:rFonts w:asciiTheme="minorEastAsia" w:hAnsiTheme="minorEastAsia" w:cs="Times New Roman"/>
-          <w:szCs w:val="24"/>
-        </w:rPr>
-        <w:t>阈</w:t>
-      </w:r>
-      <w:proofErr w:type="gramEnd"/>
-      <w:r>
-        <w:rPr>
-          <w:rFonts w:asciiTheme="minorEastAsia" w:hAnsiTheme="minorEastAsia" w:cs="Times New Roman"/>
-          <w:szCs w:val="24"/>
-        </w:rPr>
-        <w:t>下启动效应会发生，而在可变的时间间隔中，该效应不会发生。这些研究表明，当该时间间隔固定时，被试能够预测目标刺激</w:t>
+        <w:t>隔固定时，阈下启动效应会发生，而在可变的时间间隔中，该效应不会发生。这些研究表明，当该时间间隔固定时，被试能够预测目标刺激</w:t>
       </w:r>
       <w:r>
         <w:rPr>
@@ -1979,7 +1947,7 @@
         <w:spacing w:line="360" w:lineRule="auto"/>
         <w:ind w:firstLineChars="200" w:firstLine="420"/>
         <w:rPr>
-          <w:rFonts w:asciiTheme="minorEastAsia" w:hAnsiTheme="minorEastAsia" w:cs="Times New Roman" w:hint="eastAsia"/>
+          <w:rFonts w:asciiTheme="minorEastAsia" w:hAnsiTheme="minorEastAsia" w:cs="Times New Roman"/>
           <w:szCs w:val="24"/>
         </w:rPr>
       </w:pPr>
@@ -2055,7 +2023,7 @@
         <w:spacing w:line="360" w:lineRule="auto"/>
         <w:ind w:firstLineChars="200" w:firstLine="420"/>
         <w:rPr>
-          <w:rFonts w:asciiTheme="minorEastAsia" w:hAnsiTheme="minorEastAsia" w:cs="Times New Roman" w:hint="eastAsia"/>
+          <w:rFonts w:asciiTheme="minorEastAsia" w:hAnsiTheme="minorEastAsia" w:cs="Times New Roman"/>
           <w:szCs w:val="24"/>
         </w:rPr>
       </w:pPr>
@@ -2104,15 +2072,10 @@
       </w:r>
     </w:p>
     <w:p>
-      <w:pPr>
+      <w:r>
         <w:rPr>
           <w:rFonts w:hint="eastAsia"/>
         </w:rPr>
-      </w:pPr>
-      <w:r>
-        <w:rPr>
-          <w:rFonts w:hint="eastAsia"/>
-        </w:rPr>
         <w:t>本实验分为预实验与正式实验。预实验测定被试的感觉阈限。正式实验探究注意引导对无意识知觉任务的影响。</w:t>
       </w:r>
     </w:p>
@@ -2120,47 +2083,31 @@
       <w:pPr>
         <w:pStyle w:val="3"/>
         <w:rPr>
+          <w:rFonts w:ascii="黑体" w:eastAsia="黑体" w:hAnsi="黑体"/>
+        </w:rPr>
+      </w:pPr>
+      <w:r>
+        <w:rPr>
+          <w:rFonts w:eastAsia="黑体" w:cs="Times New Roman"/>
+          <w:sz w:val="18"/>
+        </w:rPr>
+        <w:t>4.1</w:t>
+      </w:r>
+      <w:proofErr w:type="gramStart"/>
+      <w:r>
+        <w:rPr>
           <w:rFonts w:ascii="黑体" w:eastAsia="黑体" w:hAnsi="黑体" w:hint="eastAsia"/>
-        </w:rPr>
-      </w:pPr>
-      <w:r>
-        <w:rPr>
-          <w:rFonts w:eastAsia="黑体" w:cs="Times New Roman"/>
-          <w:sz w:val="18"/>
-        </w:rPr>
-        <w:t>4.1</w:t>
-      </w:r>
-      <w:proofErr w:type="gramStart"/>
+          <w:sz w:val="18"/>
+        </w:rPr>
+        <w:t>二</w:t>
+      </w:r>
+      <w:proofErr w:type="gramEnd"/>
       <w:r>
         <w:rPr>
           <w:rFonts w:ascii="黑体" w:eastAsia="黑体" w:hAnsi="黑体" w:hint="eastAsia"/>
           <w:sz w:val="18"/>
         </w:rPr>
-        <w:t>二</w:t>
-      </w:r>
-      <w:proofErr w:type="gramEnd"/>
-      <w:r>
-        <w:rPr>
-          <w:rFonts w:ascii="黑体" w:eastAsia="黑体" w:hAnsi="黑体" w:hint="eastAsia"/>
-          <w:sz w:val="18"/>
-        </w:rPr>
-        <w:t>择</w:t>
-      </w:r>
-      <w:proofErr w:type="gramStart"/>
-      <w:r>
-        <w:rPr>
-          <w:rFonts w:ascii="黑体" w:eastAsia="黑体" w:hAnsi="黑体" w:hint="eastAsia"/>
-          <w:sz w:val="18"/>
-        </w:rPr>
-        <w:t>一</w:t>
-      </w:r>
-      <w:proofErr w:type="gramEnd"/>
-      <w:r>
-        <w:rPr>
-          <w:rFonts w:ascii="黑体" w:eastAsia="黑体" w:hAnsi="黑体" w:hint="eastAsia"/>
-          <w:sz w:val="18"/>
-        </w:rPr>
-        <w:t>强迫选择法</w:t>
+        <w:t>择一强迫选择法</w:t>
       </w:r>
     </w:p>
     <w:p>
@@ -2403,14 +2350,14 @@
         <w:rPr>
           <w:rFonts w:asciiTheme="minorEastAsia" w:hAnsiTheme="minorEastAsia" w:cs="Times New Roman" w:hint="eastAsia"/>
         </w:rPr>
-        <w:t>十分</w:t>
+        <w:t>十</w:t>
       </w:r>
       <w:proofErr w:type="gramEnd"/>
       <w:r>
         <w:rPr>
           <w:rFonts w:asciiTheme="minorEastAsia" w:hAnsiTheme="minorEastAsia" w:cs="Times New Roman" w:hint="eastAsia"/>
         </w:rPr>
-        <w:t>高效便利</w:t>
+        <w:t>分高效便利</w:t>
       </w:r>
       <w:r>
         <w:rPr>
@@ -2456,22 +2403,22 @@
         <w:pStyle w:val="3"/>
         <w:rPr>
           <w:rFonts w:asciiTheme="minorEastAsia" w:eastAsiaTheme="minorEastAsia" w:hAnsiTheme="minorEastAsia"/>
-          <w:sz w:val="21"/>
+          <w:sz w:val="18"/>
           <w:szCs w:val="21"/>
         </w:rPr>
       </w:pPr>
       <w:r>
         <w:rPr>
-          <w:rFonts w:asciiTheme="minorEastAsia" w:eastAsiaTheme="minorEastAsia" w:hAnsiTheme="minorEastAsia" w:cs="Times New Roman"/>
-          <w:sz w:val="21"/>
+          <w:rFonts w:eastAsiaTheme="minorEastAsia" w:cs="Times New Roman"/>
+          <w:sz w:val="18"/>
           <w:szCs w:val="21"/>
         </w:rPr>
         <w:t>4.2</w:t>
       </w:r>
       <w:r>
         <w:rPr>
-          <w:rFonts w:asciiTheme="minorEastAsia" w:eastAsiaTheme="minorEastAsia" w:hAnsiTheme="minorEastAsia" w:hint="eastAsia"/>
-          <w:sz w:val="21"/>
+          <w:rFonts w:ascii="黑体" w:eastAsia="黑体" w:hAnsi="黑体" w:hint="eastAsia"/>
+          <w:sz w:val="18"/>
           <w:szCs w:val="21"/>
         </w:rPr>
         <w:t>预实验</w:t>
@@ -2486,15 +2433,15 @@
         <w:ind w:firstLineChars="200" w:firstLine="420"/>
         <w:jc w:val="left"/>
         <w:rPr>
-          <w:rFonts w:asciiTheme="minorEastAsia" w:hAnsiTheme="minorEastAsia" w:cs="宋体"/>
-          <w:kern w:val="0"/>
-        </w:rPr>
-      </w:pPr>
-      <w:r>
-        <w:rPr>
           <w:rFonts w:asciiTheme="minorEastAsia" w:hAnsiTheme="minorEastAsia" w:cs="宋体" w:hint="eastAsia"/>
           <w:kern w:val="0"/>
         </w:rPr>
+      </w:pPr>
+      <w:r>
+        <w:rPr>
+          <w:rFonts w:asciiTheme="minorEastAsia" w:hAnsiTheme="minorEastAsia" w:cs="宋体" w:hint="eastAsia"/>
+          <w:kern w:val="0"/>
+        </w:rPr>
         <w:t>本实验采用视觉掩蔽范式达到无意识状态，使用</w:t>
       </w:r>
       <w:r>
@@ -2556,32 +2503,25 @@
     </w:p>
     <w:p>
       <w:pPr>
-        <w:rPr>
-          <w:rFonts w:asciiTheme="minorEastAsia" w:hAnsiTheme="minorEastAsia" w:hint="eastAsia"/>
-        </w:rPr>
-      </w:pPr>
-    </w:p>
-    <w:p>
-      <w:pPr>
         <w:pStyle w:val="3"/>
         <w:rPr>
           <w:rFonts w:asciiTheme="minorEastAsia" w:eastAsiaTheme="minorEastAsia" w:hAnsiTheme="minorEastAsia"/>
-          <w:sz w:val="21"/>
+          <w:sz w:val="18"/>
           <w:szCs w:val="21"/>
         </w:rPr>
       </w:pPr>
       <w:r>
         <w:rPr>
-          <w:rFonts w:asciiTheme="minorEastAsia" w:eastAsiaTheme="minorEastAsia" w:hAnsiTheme="minorEastAsia" w:cs="Times New Roman"/>
-          <w:sz w:val="21"/>
+          <w:rFonts w:eastAsiaTheme="minorEastAsia" w:cs="Times New Roman"/>
+          <w:sz w:val="18"/>
           <w:szCs w:val="21"/>
         </w:rPr>
         <w:t>4.3</w:t>
       </w:r>
       <w:r>
         <w:rPr>
-          <w:rFonts w:asciiTheme="minorEastAsia" w:eastAsiaTheme="minorEastAsia" w:hAnsiTheme="minorEastAsia" w:hint="eastAsia"/>
-          <w:sz w:val="21"/>
+          <w:rFonts w:ascii="黑体" w:eastAsia="黑体" w:hAnsi="黑体" w:hint="eastAsia"/>
+          <w:sz w:val="18"/>
           <w:szCs w:val="21"/>
         </w:rPr>
         <w:t>正式实验</w:t>
@@ -2605,91 +2545,153 @@
           <w:rFonts w:asciiTheme="minorEastAsia" w:hAnsiTheme="minorEastAsia" w:cs="宋体" w:hint="eastAsia"/>
           <w:kern w:val="0"/>
         </w:rPr>
-        <w:t>采用单因素被试者内设计，自变量为线索提示的类型，分为有效提示条件、无效提示条件及中性提示条件。</w:t>
+        <w:t>采用单因素被试者内设计，自变量为线索提示的类型，分为有效提示条件、无效提示条件及中性提示条件。正式实验流程图如</w:t>
+      </w:r>
+      <w:r>
+        <w:rPr>
+          <w:rFonts w:ascii="Times New Roman" w:hAnsi="Times New Roman" w:cs="Times New Roman"/>
+          <w:kern w:val="0"/>
+        </w:rPr>
+        <w:t>4-3-1</w:t>
       </w:r>
       <w:r>
         <w:rPr>
           <w:rFonts w:asciiTheme="minorEastAsia" w:hAnsiTheme="minorEastAsia" w:cs="宋体" w:hint="eastAsia"/>
           <w:kern w:val="0"/>
         </w:rPr>
-        <w:t>正式</w:t>
-      </w:r>
+        <w:t>所示，提示线索采用内源</w:t>
+      </w:r>
+      <w:proofErr w:type="gramStart"/>
       <w:r>
         <w:rPr>
           <w:rFonts w:asciiTheme="minorEastAsia" w:hAnsiTheme="minorEastAsia" w:cs="宋体" w:hint="eastAsia"/>
           <w:kern w:val="0"/>
         </w:rPr>
-        <w:t>实验流程图如</w:t>
-      </w:r>
-      <w:r>
-        <w:rPr>
-          <w:rFonts w:ascii="Times New Roman" w:hAnsi="Times New Roman" w:cs="Times New Roman"/>
-          <w:kern w:val="0"/>
-        </w:rPr>
-        <w:t>4-3-1</w:t>
-      </w:r>
+        <w:t>性空间</w:t>
+      </w:r>
+      <w:proofErr w:type="gramEnd"/>
       <w:r>
         <w:rPr>
           <w:rFonts w:asciiTheme="minorEastAsia" w:hAnsiTheme="minorEastAsia" w:cs="宋体" w:hint="eastAsia"/>
           <w:kern w:val="0"/>
         </w:rPr>
-        <w:t>所示，提示线索采用内源</w:t>
+        <w:t>注意范式，即通过左右方向箭头</w:t>
+      </w:r>
+      <w:r>
+        <w:rPr>
+          <w:rFonts w:asciiTheme="minorEastAsia" w:hAnsiTheme="minorEastAsia" w:cs="宋体" w:hint="eastAsia"/>
+          <w:kern w:val="0"/>
+          <w:shd w:val="clear" w:color="auto" w:fill="FFFFFF"/>
+        </w:rPr>
+        <w:t>指示目标刺激可能出现的位置。在中立条件下，不出现左右方向箭头提示，只有注视点呈现</w:t>
+      </w:r>
+      <w:r>
+        <w:rPr>
+          <w:rFonts w:ascii="Times New Roman" w:hAnsi="Times New Roman" w:cs="Times New Roman"/>
+          <w:kern w:val="0"/>
+          <w:shd w:val="clear" w:color="auto" w:fill="FFFFFF"/>
+        </w:rPr>
+        <w:t>300ms</w:t>
+      </w:r>
+      <w:r>
+        <w:rPr>
+          <w:rFonts w:asciiTheme="minorEastAsia" w:hAnsiTheme="minorEastAsia" w:cs="宋体" w:hint="eastAsia"/>
+          <w:kern w:val="0"/>
+          <w:shd w:val="clear" w:color="auto" w:fill="FFFFFF"/>
+        </w:rPr>
+        <w:t>。</w:t>
+      </w:r>
+      <w:r>
+        <w:rPr>
+          <w:rFonts w:asciiTheme="minorEastAsia" w:hAnsiTheme="minorEastAsia" w:cs="Helvetica" w:hint="eastAsia"/>
+          <w:kern w:val="0"/>
+          <w:shd w:val="clear" w:color="auto" w:fill="FFFFFF"/>
+        </w:rPr>
+        <w:t>线索提示有效时，线索与目标刺激同</w:t>
+      </w:r>
+      <w:r>
+        <w:rPr>
+          <w:rFonts w:asciiTheme="minorEastAsia" w:hAnsiTheme="minorEastAsia" w:cs="Helvetica" w:hint="eastAsia"/>
+          <w:kern w:val="0"/>
+          <w:shd w:val="clear" w:color="auto" w:fill="FFFFFF"/>
+        </w:rPr>
+        <w:t>侧。线索提示无效时，线索与目标刺激异侧。中性、左侧、</w:t>
       </w:r>
       <w:proofErr w:type="gramStart"/>
       <w:r>
         <w:rPr>
-          <w:rFonts w:asciiTheme="minorEastAsia" w:hAnsiTheme="minorEastAsia" w:cs="宋体" w:hint="eastAsia"/>
-          <w:kern w:val="0"/>
-        </w:rPr>
-        <w:t>性空间</w:t>
+          <w:rFonts w:asciiTheme="minorEastAsia" w:hAnsiTheme="minorEastAsia" w:cs="Helvetica" w:hint="eastAsia"/>
+          <w:kern w:val="0"/>
+          <w:shd w:val="clear" w:color="auto" w:fill="FFFFFF"/>
+        </w:rPr>
+        <w:t>右侧各</w:t>
       </w:r>
       <w:proofErr w:type="gramEnd"/>
       <w:r>
         <w:rPr>
-          <w:rFonts w:asciiTheme="minorEastAsia" w:hAnsiTheme="minorEastAsia" w:cs="宋体" w:hint="eastAsia"/>
-          <w:kern w:val="0"/>
-        </w:rPr>
-        <w:t>注意范式，即通过左右方向箭头</w:t>
-      </w:r>
-      <w:r>
-        <w:rPr>
-          <w:rFonts w:asciiTheme="minorEastAsia" w:hAnsiTheme="minorEastAsia" w:cs="宋体" w:hint="eastAsia"/>
+          <w:rFonts w:ascii="Times New Roman" w:hAnsi="Times New Roman" w:cs="Times New Roman"/>
           <w:kern w:val="0"/>
           <w:shd w:val="clear" w:color="auto" w:fill="FFFFFF"/>
         </w:rPr>
-        <w:t>指示目标刺激可能出现的位置。在中立条件下，不出现左右方向箭头提示，只有注视点呈</w:t>
-      </w:r>
-      <w:r>
-        <w:rPr>
-          <w:rFonts w:asciiTheme="minorEastAsia" w:hAnsiTheme="minorEastAsia" w:cs="宋体" w:hint="eastAsia"/>
+        <w:t>60</w:t>
+      </w:r>
+      <w:r>
+        <w:rPr>
+          <w:rFonts w:asciiTheme="minorEastAsia" w:hAnsiTheme="minorEastAsia" w:cs="Helvetica" w:hint="eastAsia"/>
           <w:kern w:val="0"/>
           <w:shd w:val="clear" w:color="auto" w:fill="FFFFFF"/>
         </w:rPr>
-        <w:t>现</w:t>
-      </w:r>
-      <w:r>
-        <w:rPr>
-          <w:rFonts w:ascii="Times New Roman" w:hAnsi="Times New Roman" w:cs="Times New Roman"/>
+        <w:t>个试次，左</w:t>
+      </w:r>
+      <w:r>
+        <w:rPr>
+          <w:rFonts w:asciiTheme="minorEastAsia" w:hAnsiTheme="minorEastAsia" w:cs="Helvetica"/>
           <w:kern w:val="0"/>
           <w:shd w:val="clear" w:color="auto" w:fill="FFFFFF"/>
         </w:rPr>
-        <w:t>300ms</w:t>
-      </w:r>
-      <w:r>
-        <w:rPr>
-          <w:rFonts w:asciiTheme="minorEastAsia" w:hAnsiTheme="minorEastAsia" w:cs="宋体" w:hint="eastAsia"/>
+        <w:t>/</w:t>
+      </w:r>
+      <w:r>
+        <w:rPr>
+          <w:rFonts w:asciiTheme="minorEastAsia" w:hAnsiTheme="minorEastAsia" w:cs="Helvetica" w:hint="eastAsia"/>
           <w:kern w:val="0"/>
           <w:shd w:val="clear" w:color="auto" w:fill="FFFFFF"/>
         </w:rPr>
-        <w:t>。</w:t>
-      </w:r>
+        <w:t>右侧中有效</w:t>
+      </w:r>
+      <w:proofErr w:type="gramStart"/>
       <w:r>
         <w:rPr>
           <w:rFonts w:asciiTheme="minorEastAsia" w:hAnsiTheme="minorEastAsia" w:cs="Helvetica" w:hint="eastAsia"/>
           <w:kern w:val="0"/>
           <w:shd w:val="clear" w:color="auto" w:fill="FFFFFF"/>
         </w:rPr>
-        <w:t>线索提示有效时，线索与目标刺激同侧。线索提示无效时，线索与目标刺激异侧。中性、左侧、</w:t>
+        <w:t>提示</w:t>
+      </w:r>
+      <w:proofErr w:type="gramEnd"/>
+      <w:r>
+        <w:rPr>
+          <w:rFonts w:asciiTheme="minorEastAsia" w:hAnsiTheme="minorEastAsia" w:cs="Helvetica" w:hint="eastAsia"/>
+          <w:kern w:val="0"/>
+          <w:shd w:val="clear" w:color="auto" w:fill="FFFFFF"/>
+        </w:rPr>
+        <w:t>占</w:t>
+      </w:r>
+      <w:r>
+        <w:rPr>
+          <w:rFonts w:ascii="Times New Roman" w:hAnsi="Times New Roman" w:cs="Times New Roman"/>
+          <w:kern w:val="0"/>
+          <w:shd w:val="clear" w:color="auto" w:fill="FFFFFF"/>
+        </w:rPr>
+        <w:t>80%</w:t>
+      </w:r>
+      <w:r>
+        <w:rPr>
+          <w:rFonts w:asciiTheme="minorEastAsia" w:hAnsiTheme="minorEastAsia" w:cs="Helvetica" w:hint="eastAsia"/>
+          <w:kern w:val="0"/>
+          <w:shd w:val="clear" w:color="auto" w:fill="FFFFFF"/>
+        </w:rPr>
+        <w:t>，无效</w:t>
       </w:r>
       <w:proofErr w:type="gramStart"/>
       <w:r>
@@ -2698,77 +2700,17 @@
           <w:kern w:val="0"/>
           <w:shd w:val="clear" w:color="auto" w:fill="FFFFFF"/>
         </w:rPr>
-        <w:t>右侧各</w:t>
+        <w:t>提示</w:t>
       </w:r>
       <w:proofErr w:type="gramEnd"/>
       <w:r>
         <w:rPr>
-          <w:rFonts w:ascii="Times New Roman" w:hAnsi="Times New Roman" w:cs="Times New Roman"/>
+          <w:rFonts w:asciiTheme="minorEastAsia" w:hAnsiTheme="minorEastAsia" w:cs="Helvetica" w:hint="eastAsia"/>
           <w:kern w:val="0"/>
           <w:shd w:val="clear" w:color="auto" w:fill="FFFFFF"/>
         </w:rPr>
-        <w:t>60</w:t>
-      </w:r>
-      <w:r>
-        <w:rPr>
-          <w:rFonts w:asciiTheme="minorEastAsia" w:hAnsiTheme="minorEastAsia" w:cs="Helvetica" w:hint="eastAsia"/>
-          <w:kern w:val="0"/>
-          <w:shd w:val="clear" w:color="auto" w:fill="FFFFFF"/>
-        </w:rPr>
-        <w:t>个试次，左</w:t>
-      </w:r>
-      <w:r>
-        <w:rPr>
-          <w:rFonts w:asciiTheme="minorEastAsia" w:hAnsiTheme="minorEastAsia" w:cs="Helvetica"/>
-          <w:kern w:val="0"/>
-          <w:shd w:val="clear" w:color="auto" w:fill="FFFFFF"/>
-        </w:rPr>
-        <w:t>/</w:t>
-      </w:r>
-      <w:r>
-        <w:rPr>
-          <w:rFonts w:asciiTheme="minorEastAsia" w:hAnsiTheme="minorEastAsia" w:cs="Helvetica" w:hint="eastAsia"/>
-          <w:kern w:val="0"/>
-          <w:shd w:val="clear" w:color="auto" w:fill="FFFFFF"/>
-        </w:rPr>
-        <w:t>右侧中有效</w:t>
-      </w:r>
-      <w:proofErr w:type="gramStart"/>
-      <w:r>
-        <w:rPr>
-          <w:rFonts w:asciiTheme="minorEastAsia" w:hAnsiTheme="minorEastAsia" w:cs="Helvetica" w:hint="eastAsia"/>
-          <w:kern w:val="0"/>
-          <w:shd w:val="clear" w:color="auto" w:fill="FFFFFF"/>
-        </w:rPr>
-        <w:t>提示占</w:t>
-      </w:r>
-      <w:proofErr w:type="gramEnd"/>
-      <w:r>
-        <w:rPr>
-          <w:rFonts w:ascii="Times New Roman" w:hAnsi="Times New Roman" w:cs="Times New Roman"/>
-          <w:kern w:val="0"/>
-          <w:shd w:val="clear" w:color="auto" w:fill="FFFFFF"/>
-        </w:rPr>
-        <w:t>80%</w:t>
-      </w:r>
-      <w:r>
-        <w:rPr>
-          <w:rFonts w:asciiTheme="minorEastAsia" w:hAnsiTheme="minorEastAsia" w:cs="Helvetica" w:hint="eastAsia"/>
-          <w:kern w:val="0"/>
-          <w:shd w:val="clear" w:color="auto" w:fill="FFFFFF"/>
-        </w:rPr>
-        <w:t>，无效</w:t>
-      </w:r>
-      <w:proofErr w:type="gramStart"/>
-      <w:r>
-        <w:rPr>
-          <w:rFonts w:asciiTheme="minorEastAsia" w:hAnsiTheme="minorEastAsia" w:cs="Helvetica" w:hint="eastAsia"/>
-          <w:kern w:val="0"/>
-          <w:shd w:val="clear" w:color="auto" w:fill="FFFFFF"/>
-        </w:rPr>
-        <w:t>提示占</w:t>
-      </w:r>
-      <w:proofErr w:type="gramEnd"/>
+        <w:t>占</w:t>
+      </w:r>
       <w:r>
         <w:rPr>
           <w:rFonts w:ascii="Times New Roman" w:hAnsi="Times New Roman" w:cs="Times New Roman"/>
@@ -2838,15 +2780,7 @@
           <w:kern w:val="0"/>
           <w:shd w:val="clear" w:color="auto" w:fill="FFFFFF"/>
         </w:rPr>
-        <w:t>正式</w:t>
-      </w:r>
-      <w:r>
-        <w:rPr>
-          <w:rFonts w:asciiTheme="minorEastAsia" w:hAnsiTheme="minorEastAsia" w:cs="宋体" w:hint="eastAsia"/>
-          <w:kern w:val="0"/>
-          <w:shd w:val="clear" w:color="auto" w:fill="FFFFFF"/>
-        </w:rPr>
-        <w:t>实验</w:t>
+        <w:t>正式实验</w:t>
       </w:r>
       <w:proofErr w:type="gramStart"/>
       <w:r>
@@ -3210,7 +3144,7 @@
       <w:pPr>
         <w:jc w:val="center"/>
         <w:rPr>
-          <w:rFonts w:asciiTheme="minorEastAsia" w:hAnsiTheme="minorEastAsia" w:hint="eastAsia"/>
+          <w:rFonts w:asciiTheme="minorEastAsia" w:hAnsiTheme="minorEastAsia"/>
         </w:rPr>
       </w:pPr>
       <w:r>
@@ -3227,15 +3161,7 @@
           <w:bCs/>
           <w:kern w:val="0"/>
         </w:rPr>
-        <w:t>4-3-</w:t>
-      </w:r>
-      <w:r>
-        <w:rPr>
-          <w:rFonts w:ascii="Times New Roman" w:hAnsi="Times New Roman" w:cs="Times New Roman"/>
-          <w:bCs/>
-          <w:kern w:val="0"/>
-        </w:rPr>
-        <w:t>1</w:t>
+        <w:t>4-3-1</w:t>
       </w:r>
       <w:r>
         <w:rPr>
@@ -3243,15 +3169,7 @@
           <w:bCs/>
           <w:kern w:val="0"/>
         </w:rPr>
-        <w:t>正式</w:t>
-      </w:r>
-      <w:r>
-        <w:rPr>
-          <w:rFonts w:asciiTheme="minorEastAsia" w:hAnsiTheme="minorEastAsia" w:cs="宋体" w:hint="eastAsia"/>
-          <w:bCs/>
-          <w:kern w:val="0"/>
-        </w:rPr>
-        <w:t>实验流程示意图</w:t>
+        <w:t>正式实验流程示意图</w:t>
       </w:r>
     </w:p>
     <w:p>
@@ -3292,150 +3210,150 @@
       <w:pPr>
         <w:pStyle w:val="3"/>
         <w:rPr>
+          <w:rFonts w:ascii="黑体" w:eastAsia="黑体" w:hAnsi="黑体"/>
+          <w:sz w:val="18"/>
+        </w:rPr>
+      </w:pPr>
+      <w:r>
+        <w:rPr>
+          <w:rFonts w:eastAsia="黑体" w:cs="Times New Roman"/>
+          <w:sz w:val="18"/>
+        </w:rPr>
+        <w:t>5.1</w:t>
+      </w:r>
+      <w:r>
+        <w:rPr>
           <w:rFonts w:ascii="黑体" w:eastAsia="黑体" w:hAnsi="黑体" w:hint="eastAsia"/>
           <w:sz w:val="18"/>
         </w:rPr>
+        <w:t>线索提示的影响</w:t>
+      </w:r>
+    </w:p>
+    <w:p>
+      <w:pPr>
+        <w:ind w:firstLineChars="200" w:firstLine="420"/>
+        <w:rPr>
+          <w:rFonts w:asciiTheme="minorEastAsia" w:hAnsiTheme="minorEastAsia"/>
+        </w:rPr>
+      </w:pPr>
+      <w:r>
+        <w:rPr>
+          <w:rFonts w:asciiTheme="minorEastAsia" w:hAnsiTheme="minorEastAsia" w:hint="eastAsia"/>
+        </w:rPr>
+        <w:t>本实验中注意体现在线索提示是否有效，注意对无意识知觉的影响作用阶段分为感知</w:t>
+      </w:r>
+      <w:proofErr w:type="gramStart"/>
+      <w:r>
+        <w:rPr>
+          <w:rFonts w:asciiTheme="minorEastAsia" w:hAnsiTheme="minorEastAsia" w:hint="eastAsia"/>
+        </w:rPr>
+        <w:t>觉阶段</w:t>
+      </w:r>
+      <w:proofErr w:type="gramEnd"/>
+      <w:r>
+        <w:rPr>
+          <w:rFonts w:asciiTheme="minorEastAsia" w:hAnsiTheme="minorEastAsia" w:hint="eastAsia"/>
+        </w:rPr>
+        <w:t>和决策标准阶段。在正式实验中采用信号检测论范式分析，将光栅水平作为信号，光栅竖直作为噪音，作用于感知</w:t>
+      </w:r>
+      <w:proofErr w:type="gramStart"/>
+      <w:r>
+        <w:rPr>
+          <w:rFonts w:asciiTheme="minorEastAsia" w:hAnsiTheme="minorEastAsia" w:hint="eastAsia"/>
+        </w:rPr>
+        <w:t>觉阶段</w:t>
+      </w:r>
+      <w:proofErr w:type="gramEnd"/>
+      <w:r>
+        <w:rPr>
+          <w:rFonts w:asciiTheme="minorEastAsia" w:hAnsiTheme="minorEastAsia" w:hint="eastAsia"/>
+        </w:rPr>
+        <w:t>则体现在被试反应辨别力（</w:t>
+      </w:r>
+      <w:r>
+        <w:rPr>
+          <w:rFonts w:ascii="Times New Roman" w:hAnsi="Times New Roman" w:cs="Times New Roman"/>
+        </w:rPr>
+        <w:t>d</w:t>
+      </w:r>
+      <w:r>
+        <w:rPr>
+          <w:rFonts w:asciiTheme="minorEastAsia" w:hAnsiTheme="minorEastAsia" w:hint="eastAsia"/>
+        </w:rPr>
+        <w:t>）的改变，作用于决策阶段则体现在被试判别标准（</w:t>
+      </w:r>
+      <w:r>
+        <w:rPr>
+          <w:rFonts w:ascii="Times New Roman" w:hAnsi="Times New Roman" w:cs="Times New Roman"/>
+        </w:rPr>
+        <w:t>C</w:t>
+      </w:r>
+      <w:r>
+        <w:rPr>
+          <w:rFonts w:asciiTheme="minorEastAsia" w:hAnsiTheme="minorEastAsia" w:hint="eastAsia"/>
+        </w:rPr>
+        <w:t>）的改变。</w:t>
+      </w:r>
+    </w:p>
+    <w:p>
+      <w:pPr>
+        <w:ind w:firstLineChars="200" w:firstLine="420"/>
+        <w:rPr>
+          <w:rFonts w:asciiTheme="minorEastAsia" w:hAnsiTheme="minorEastAsia" w:cs="宋体"/>
+          <w:kern w:val="0"/>
+        </w:rPr>
+      </w:pPr>
+      <w:r>
+        <w:rPr>
+          <w:rFonts w:asciiTheme="minorEastAsia" w:hAnsiTheme="minorEastAsia" w:cs="宋体" w:hint="eastAsia"/>
+          <w:kern w:val="0"/>
+        </w:rPr>
+        <w:t>数据处理过程中删去反应超时的试次。使用</w:t>
+      </w:r>
+      <w:r>
+        <w:rPr>
+          <w:rFonts w:ascii="Times New Roman" w:hAnsi="Times New Roman" w:cs="Times New Roman"/>
+          <w:kern w:val="0"/>
+        </w:rPr>
+        <w:lastRenderedPageBreak/>
+        <w:t>SPSS22.0</w:t>
+      </w:r>
+      <w:r>
+        <w:rPr>
+          <w:rFonts w:asciiTheme="minorEastAsia" w:hAnsiTheme="minorEastAsia" w:cs="宋体" w:hint="eastAsia"/>
+          <w:kern w:val="0"/>
+        </w:rPr>
+        <w:t>软件进行单因素方差分析，探究线索提示类型对于被试反应时、正确率、反应辨别力及判别标准的影响。</w:t>
+      </w:r>
+    </w:p>
+    <w:p>
+      <w:pPr>
+        <w:pStyle w:val="3"/>
+        <w:rPr>
+          <w:rFonts w:ascii="黑体" w:eastAsia="黑体" w:hAnsi="黑体"/>
+          <w:sz w:val="18"/>
+        </w:rPr>
       </w:pPr>
       <w:r>
         <w:rPr>
           <w:rFonts w:eastAsia="黑体" w:cs="Times New Roman"/>
           <w:sz w:val="18"/>
         </w:rPr>
-        <w:t>5.1</w:t>
+        <w:t>5.2</w:t>
       </w:r>
       <w:r>
         <w:rPr>
           <w:rFonts w:ascii="黑体" w:eastAsia="黑体" w:hAnsi="黑体" w:hint="eastAsia"/>
           <w:sz w:val="18"/>
         </w:rPr>
-        <w:t>线索提示的影响</w:t>
+        <w:t>练习效应与顺序效应</w:t>
       </w:r>
     </w:p>
     <w:p>
       <w:pPr>
         <w:ind w:firstLineChars="200" w:firstLine="420"/>
         <w:rPr>
-          <w:rFonts w:asciiTheme="minorEastAsia" w:hAnsiTheme="minorEastAsia" w:hint="eastAsia"/>
-        </w:rPr>
-      </w:pPr>
-      <w:r>
-        <w:rPr>
-          <w:rFonts w:asciiTheme="minorEastAsia" w:hAnsiTheme="minorEastAsia" w:hint="eastAsia"/>
-        </w:rPr>
-        <w:t>本实验中注意体现在线索提示是否有效，注意对无意识知觉的影响作用阶段分为感知</w:t>
-      </w:r>
-      <w:proofErr w:type="gramStart"/>
-      <w:r>
-        <w:rPr>
-          <w:rFonts w:asciiTheme="minorEastAsia" w:hAnsiTheme="minorEastAsia" w:hint="eastAsia"/>
-        </w:rPr>
-        <w:t>觉阶段</w:t>
-      </w:r>
-      <w:proofErr w:type="gramEnd"/>
-      <w:r>
-        <w:rPr>
-          <w:rFonts w:asciiTheme="minorEastAsia" w:hAnsiTheme="minorEastAsia" w:hint="eastAsia"/>
-        </w:rPr>
-        <w:t>和决策标准阶段。在正式实验中采用信号检测论范式分析，将光栅水平作为信号，光栅竖直作为噪音，作用于感知</w:t>
-      </w:r>
-      <w:proofErr w:type="gramStart"/>
-      <w:r>
-        <w:rPr>
-          <w:rFonts w:asciiTheme="minorEastAsia" w:hAnsiTheme="minorEastAsia" w:hint="eastAsia"/>
-        </w:rPr>
-        <w:t>觉阶段</w:t>
-      </w:r>
-      <w:proofErr w:type="gramEnd"/>
-      <w:r>
-        <w:rPr>
-          <w:rFonts w:asciiTheme="minorEastAsia" w:hAnsiTheme="minorEastAsia" w:hint="eastAsia"/>
-        </w:rPr>
-        <w:t>则体现在被试反应辨别力（</w:t>
-      </w:r>
-      <w:r>
-        <w:rPr>
-          <w:rFonts w:ascii="Times New Roman" w:hAnsi="Times New Roman" w:cs="Times New Roman"/>
-        </w:rPr>
-        <w:t>d</w:t>
-      </w:r>
-      <w:r>
-        <w:rPr>
-          <w:rFonts w:asciiTheme="minorEastAsia" w:hAnsiTheme="minorEastAsia" w:hint="eastAsia"/>
-        </w:rPr>
-        <w:t>）的改变，作用于决策阶段则体现在被试判别标准（</w:t>
-      </w:r>
-      <w:r>
-        <w:rPr>
-          <w:rFonts w:ascii="Times New Roman" w:hAnsi="Times New Roman" w:cs="Times New Roman"/>
-        </w:rPr>
-        <w:t>C</w:t>
-      </w:r>
-      <w:r>
-        <w:rPr>
-          <w:rFonts w:asciiTheme="minorEastAsia" w:hAnsiTheme="minorEastAsia" w:hint="eastAsia"/>
-        </w:rPr>
-        <w:t>）的改变。</w:t>
-      </w:r>
-    </w:p>
-    <w:p>
-      <w:pPr>
-        <w:ind w:firstLineChars="200" w:firstLine="420"/>
-        <w:rPr>
-          <w:rFonts w:asciiTheme="minorEastAsia" w:hAnsiTheme="minorEastAsia" w:cs="宋体"/>
-          <w:kern w:val="0"/>
-        </w:rPr>
-      </w:pPr>
-      <w:r>
-        <w:rPr>
-          <w:rFonts w:asciiTheme="minorEastAsia" w:hAnsiTheme="minorEastAsia" w:cs="宋体" w:hint="eastAsia"/>
-          <w:kern w:val="0"/>
-        </w:rPr>
-        <w:lastRenderedPageBreak/>
-        <w:t>数据处理过程中删去反应超时的试次。使用</w:t>
-      </w:r>
-      <w:r>
-        <w:rPr>
-          <w:rFonts w:ascii="Times New Roman" w:hAnsi="Times New Roman" w:cs="Times New Roman"/>
-          <w:kern w:val="0"/>
-        </w:rPr>
-        <w:t>SPSS22.0</w:t>
-      </w:r>
-      <w:r>
-        <w:rPr>
-          <w:rFonts w:asciiTheme="minorEastAsia" w:hAnsiTheme="minorEastAsia" w:cs="宋体" w:hint="eastAsia"/>
-          <w:kern w:val="0"/>
-        </w:rPr>
-        <w:t>软件进行单因素方差分析，探究线索提示类型对于被试反应时、正确率、反应辨别力及判别标准的影响。</w:t>
-      </w:r>
-    </w:p>
-    <w:p>
-      <w:pPr>
-        <w:pStyle w:val="3"/>
-        <w:rPr>
-          <w:rFonts w:ascii="黑体" w:eastAsia="黑体" w:hAnsi="黑体"/>
-          <w:sz w:val="18"/>
-        </w:rPr>
-      </w:pPr>
-      <w:r>
-        <w:rPr>
-          <w:rFonts w:eastAsia="黑体" w:cs="Times New Roman"/>
-          <w:sz w:val="18"/>
-        </w:rPr>
-        <w:t>5.2</w:t>
-      </w:r>
-      <w:r>
-        <w:rPr>
-          <w:rFonts w:ascii="黑体" w:eastAsia="黑体" w:hAnsi="黑体" w:hint="eastAsia"/>
-          <w:sz w:val="18"/>
-        </w:rPr>
-        <w:t>练习效应与顺序效应</w:t>
-      </w:r>
-    </w:p>
-    <w:p>
-      <w:pPr>
-        <w:ind w:firstLineChars="200" w:firstLine="420"/>
-        <w:rPr>
-          <w:rFonts w:asciiTheme="minorEastAsia" w:hAnsiTheme="minorEastAsia" w:hint="eastAsia"/>
+          <w:rFonts w:asciiTheme="minorEastAsia" w:hAnsiTheme="minorEastAsia"/>
         </w:rPr>
       </w:pPr>
       <w:r>
@@ -3471,7 +3389,7 @@
           <w:bCs/>
           <w:kern w:val="0"/>
         </w:rPr>
-        <w:t>一半试次的</w:t>
+        <w:t>一半试次</w:t>
       </w:r>
       <w:proofErr w:type="gramEnd"/>
       <w:r>
@@ -3480,7 +3398,7 @@
           <w:bCs/>
           <w:kern w:val="0"/>
         </w:rPr>
-        <w:t>反应时及正确率进行配对样本</w:t>
+        <w:t>的反应时及正确率进行配对样本</w:t>
       </w:r>
       <w:r>
         <w:rPr>
@@ -3542,7 +3460,7 @@
       <w:pPr>
         <w:ind w:firstLineChars="200" w:firstLine="420"/>
         <w:rPr>
-          <w:rFonts w:asciiTheme="minorEastAsia" w:hAnsiTheme="minorEastAsia" w:hint="eastAsia"/>
+          <w:rFonts w:asciiTheme="minorEastAsia" w:hAnsiTheme="minorEastAsia"/>
         </w:rPr>
       </w:pPr>
       <w:r>
@@ -3615,49 +3533,14 @@
           <w:rFonts w:asciiTheme="minorEastAsia" w:hAnsiTheme="minorEastAsia" w:cs="宋体" w:hint="eastAsia"/>
           <w:kern w:val="0"/>
         </w:rPr>
-        <w:t>正式实验</w:t>
+        <w:t>正式实验意在为有无注意引导对无意识知觉的影响及其加工阶段，在本实验中有无注意引导体现为是否进行了有效的注意引导。</w:t>
       </w:r>
       <w:r>
         <w:rPr>
           <w:rFonts w:asciiTheme="minorEastAsia" w:hAnsiTheme="minorEastAsia" w:cs="宋体" w:hint="eastAsia"/>
           <w:kern w:val="0"/>
         </w:rPr>
-        <w:t>意在为有无注意引导对无意识知觉的影响及其加工阶段，在本实验中有无注意引导体现为是否进行了有效的注意引导。</w:t>
-      </w:r>
-      <w:r>
-        <w:rPr>
-          <w:rFonts w:asciiTheme="minorEastAsia" w:hAnsiTheme="minorEastAsia" w:cs="宋体" w:hint="eastAsia"/>
-          <w:kern w:val="0"/>
-        </w:rPr>
-        <w:t>实验结果可能不会得到明显的效应，</w:t>
-      </w:r>
-      <w:r>
-        <w:rPr>
-          <w:rFonts w:asciiTheme="minorEastAsia" w:hAnsiTheme="minorEastAsia" w:cs="宋体" w:hint="eastAsia"/>
-          <w:kern w:val="0"/>
-        </w:rPr>
-        <w:t>一种可能的</w:t>
-      </w:r>
-      <w:r>
-        <w:rPr>
-          <w:rFonts w:asciiTheme="minorEastAsia" w:hAnsiTheme="minorEastAsia" w:cs="宋体" w:hint="eastAsia"/>
-          <w:kern w:val="0"/>
-        </w:rPr>
-        <w:t>原因</w:t>
-      </w:r>
-      <w:r>
-        <w:rPr>
-          <w:rFonts w:asciiTheme="minorEastAsia" w:hAnsiTheme="minorEastAsia" w:cs="宋体" w:hint="eastAsia"/>
-          <w:kern w:val="0"/>
-        </w:rPr>
-        <w:t>是被试反应的正确率已经接近地板，有无注意引导的效果体现的不够明显。此外，还可能是提示提示线索可能未起到很好的引导作用。</w:t>
-      </w:r>
-      <w:r>
-        <w:rPr>
-          <w:rFonts w:asciiTheme="minorEastAsia" w:hAnsiTheme="minorEastAsia" w:cs="宋体" w:hint="eastAsia"/>
-          <w:kern w:val="0"/>
-        </w:rPr>
-        <w:t>同时</w:t>
+        <w:t>实验结果可能不会得到明显的效应，一种可能的原因是被试反应的正确率已经接近地板，有无注意引导的效果体现的不够明显。此外，还可能是提示提示线索可能未起到很好的引导作用。同时</w:t>
       </w:r>
       <w:r>
         <w:rPr>
@@ -3711,38 +3594,43 @@
         <w:ind w:firstLineChars="200" w:firstLine="480"/>
         <w:jc w:val="left"/>
         <w:rPr>
-          <w:rFonts w:ascii="Times New Roman" w:eastAsia="仿宋" w:hAnsi="Times New Roman" w:cs="宋体" w:hint="eastAsia"/>
+          <w:rFonts w:ascii="Times New Roman" w:eastAsia="仿宋" w:hAnsi="Times New Roman" w:cs="宋体"/>
           <w:kern w:val="0"/>
           <w:sz w:val="24"/>
         </w:rPr>
       </w:pPr>
     </w:p>
-    <w:p>
-      <w:pPr>
+    <w:p/>
+    <w:bookmarkEnd w:id="4"/>
+    <w:p>
+      <w:pPr>
+        <w:ind w:firstLineChars="200" w:firstLine="360"/>
+        <w:rPr>
+          <w:sz w:val="18"/>
+          <w:szCs w:val="18"/>
+        </w:rPr>
+      </w:pPr>
+    </w:p>
+    <w:p>
+      <w:pPr>
+        <w:ind w:firstLineChars="200" w:firstLine="360"/>
+        <w:rPr>
+          <w:sz w:val="18"/>
+          <w:szCs w:val="18"/>
+        </w:rPr>
+      </w:pPr>
+    </w:p>
+    <w:p>
+      <w:pPr>
+        <w:ind w:firstLineChars="200" w:firstLine="360"/>
         <w:rPr>
           <w:rFonts w:hint="eastAsia"/>
-        </w:rPr>
-      </w:pPr>
-    </w:p>
-    <w:bookmarkEnd w:id="4"/>
-    <w:p>
-      <w:pPr>
-        <w:ind w:firstLineChars="200" w:firstLine="360"/>
-        <w:rPr>
-          <w:sz w:val="18"/>
-          <w:szCs w:val="18"/>
-        </w:rPr>
-      </w:pPr>
-    </w:p>
-    <w:p>
-      <w:pPr>
-        <w:ind w:firstLineChars="200" w:firstLine="360"/>
-        <w:rPr>
-          <w:rFonts w:hint="eastAsia"/>
-          <w:sz w:val="18"/>
-          <w:szCs w:val="18"/>
-        </w:rPr>
-      </w:pPr>
+          <w:sz w:val="18"/>
+          <w:szCs w:val="18"/>
+        </w:rPr>
+      </w:pPr>
+      <w:bookmarkStart w:id="5" w:name="_GoBack"/>
+      <w:bookmarkEnd w:id="5"/>
     </w:p>
     <w:p>
       <w:pPr>
@@ -3786,15 +3674,12 @@
         <w:pStyle w:val="Textof"/>
         <w:ind w:leftChars="34" w:left="329" w:firstLineChars="0"/>
         <w:rPr>
-          <w:rFonts w:hint="eastAsia"/>
           <w:b/>
           <w:bCs/>
           <w:sz w:val="18"/>
           <w:szCs w:val="18"/>
         </w:rPr>
       </w:pPr>
-      <w:bookmarkStart w:id="5" w:name="_GoBack"/>
-      <w:bookmarkEnd w:id="5"/>
     </w:p>
     <w:p>
       <w:pPr>
@@ -4000,7 +3885,7 @@
       <w:pPr>
         <w:ind w:left="540" w:hangingChars="300" w:hanging="540"/>
         <w:rPr>
-          <w:rFonts w:ascii="Times New Roman" w:hAnsi="Times New Roman" w:cs="Times New Roman" w:hint="eastAsia"/>
+          <w:rFonts w:ascii="Times New Roman" w:hAnsi="Times New Roman" w:cs="Times New Roman"/>
           <w:color w:val="000000"/>
           <w:sz w:val="18"/>
           <w:szCs w:val="18"/>
@@ -4255,7 +4140,7 @@
       <w:pPr>
         <w:ind w:left="540" w:hangingChars="300" w:hanging="540"/>
         <w:rPr>
-          <w:rFonts w:ascii="Times New Roman" w:hAnsi="Times New Roman" w:cs="Times New Roman" w:hint="eastAsia"/>
+          <w:rFonts w:ascii="Times New Roman" w:hAnsi="Times New Roman" w:cs="Times New Roman"/>
           <w:color w:val="000000"/>
           <w:sz w:val="18"/>
           <w:szCs w:val="18"/>
@@ -4744,7 +4629,7 @@
         <w:ind w:left="360" w:hangingChars="200" w:hanging="360"/>
         <w:jc w:val="left"/>
         <w:rPr>
-          <w:rFonts w:ascii="Times New Roman" w:eastAsia="宋体" w:hAnsi="Times New Roman" w:cs="Times New Roman" w:hint="eastAsia"/>
+          <w:rFonts w:ascii="Times New Roman" w:eastAsia="宋体" w:hAnsi="Times New Roman" w:cs="Times New Roman"/>
           <w:sz w:val="18"/>
           <w:szCs w:val="24"/>
         </w:rPr>
@@ -4810,7 +4695,7 @@
         <w:ind w:left="360" w:hangingChars="200" w:hanging="360"/>
         <w:jc w:val="left"/>
         <w:rPr>
-          <w:rFonts w:ascii="Times New Roman" w:eastAsia="宋体" w:hAnsi="Times New Roman" w:cs="Times New Roman" w:hint="eastAsia"/>
+          <w:rFonts w:ascii="Times New Roman" w:eastAsia="宋体" w:hAnsi="Times New Roman" w:cs="Times New Roman"/>
           <w:sz w:val="18"/>
           <w:szCs w:val="24"/>
         </w:rPr>
@@ -4876,7 +4761,7 @@
         <w:ind w:left="360" w:hangingChars="200" w:hanging="360"/>
         <w:jc w:val="left"/>
         <w:rPr>
-          <w:rFonts w:ascii="Times New Roman" w:eastAsia="宋体" w:hAnsi="Times New Roman" w:cs="Times New Roman" w:hint="eastAsia"/>
+          <w:rFonts w:ascii="Times New Roman" w:eastAsia="宋体" w:hAnsi="Times New Roman" w:cs="Times New Roman"/>
           <w:sz w:val="18"/>
           <w:szCs w:val="24"/>
         </w:rPr>
@@ -4960,17 +4845,17 @@
         <w:ind w:left="360" w:hangingChars="200" w:hanging="360"/>
         <w:jc w:val="left"/>
         <w:rPr>
+          <w:rFonts w:ascii="Times New Roman" w:eastAsia="宋体" w:hAnsi="Times New Roman" w:cs="Times New Roman"/>
+          <w:sz w:val="18"/>
+          <w:szCs w:val="24"/>
+        </w:rPr>
+      </w:pPr>
+      <w:r>
+        <w:rPr>
           <w:rFonts w:ascii="Times New Roman" w:eastAsia="宋体" w:hAnsi="Times New Roman" w:cs="Times New Roman" w:hint="eastAsia"/>
           <w:sz w:val="18"/>
           <w:szCs w:val="24"/>
         </w:rPr>
-      </w:pPr>
-      <w:r>
-        <w:rPr>
-          <w:rFonts w:ascii="Times New Roman" w:eastAsia="宋体" w:hAnsi="Times New Roman" w:cs="Times New Roman" w:hint="eastAsia"/>
-          <w:sz w:val="18"/>
-          <w:szCs w:val="24"/>
-        </w:rPr>
         <w:t>[</w:t>
       </w:r>
       <w:r>
@@ -4979,31 +4864,7 @@
           <w:sz w:val="18"/>
           <w:szCs w:val="24"/>
         </w:rPr>
-        <w:t>1</w:t>
-      </w:r>
-      <w:r>
-        <w:rPr>
-          <w:rFonts w:ascii="Times New Roman" w:eastAsia="宋体" w:hAnsi="Times New Roman" w:cs="Times New Roman"/>
-          <w:sz w:val="18"/>
-          <w:szCs w:val="24"/>
-        </w:rPr>
-        <w:t>3</w:t>
-      </w:r>
-      <w:r>
-        <w:rPr>
-          <w:rFonts w:ascii="Times New Roman" w:eastAsia="宋体" w:hAnsi="Times New Roman" w:cs="Times New Roman"/>
-          <w:sz w:val="18"/>
-          <w:szCs w:val="24"/>
-        </w:rPr>
-        <w:t>]</w:t>
-      </w:r>
-      <w:r>
-        <w:rPr>
-          <w:rFonts w:ascii="Times New Roman" w:eastAsia="宋体" w:hAnsi="Times New Roman" w:cs="Times New Roman"/>
-          <w:sz w:val="18"/>
-          <w:szCs w:val="24"/>
-        </w:rPr>
-        <w:t xml:space="preserve"> </w:t>
+        <w:t xml:space="preserve">13] </w:t>
       </w:r>
       <w:proofErr w:type="spellStart"/>
       <w:r>
@@ -5059,17 +4920,17 @@
         <w:ind w:left="360" w:hangingChars="200" w:hanging="360"/>
         <w:jc w:val="left"/>
         <w:rPr>
+          <w:rFonts w:ascii="Times New Roman" w:eastAsia="宋体" w:hAnsi="Times New Roman" w:cs="Times New Roman"/>
+          <w:sz w:val="18"/>
+          <w:szCs w:val="24"/>
+        </w:rPr>
+      </w:pPr>
+      <w:r>
+        <w:rPr>
           <w:rFonts w:ascii="Times New Roman" w:eastAsia="宋体" w:hAnsi="Times New Roman" w:cs="Times New Roman" w:hint="eastAsia"/>
           <w:sz w:val="18"/>
           <w:szCs w:val="24"/>
         </w:rPr>
-      </w:pPr>
-      <w:r>
-        <w:rPr>
-          <w:rFonts w:ascii="Times New Roman" w:eastAsia="宋体" w:hAnsi="Times New Roman" w:cs="Times New Roman" w:hint="eastAsia"/>
-          <w:sz w:val="18"/>
-          <w:szCs w:val="24"/>
-        </w:rPr>
         <w:t>[</w:t>
       </w:r>
       <w:r>
@@ -5078,39 +4939,7 @@
           <w:sz w:val="18"/>
           <w:szCs w:val="24"/>
         </w:rPr>
-        <w:t>1</w:t>
-      </w:r>
-      <w:r>
-        <w:rPr>
-          <w:rFonts w:ascii="Times New Roman" w:eastAsia="宋体" w:hAnsi="Times New Roman" w:cs="Times New Roman"/>
-          <w:sz w:val="18"/>
-          <w:szCs w:val="24"/>
-        </w:rPr>
-        <w:t>4</w:t>
-      </w:r>
-      <w:r>
-        <w:rPr>
-          <w:rFonts w:ascii="Times New Roman" w:eastAsia="宋体" w:hAnsi="Times New Roman" w:cs="Times New Roman"/>
-          <w:sz w:val="18"/>
-          <w:szCs w:val="24"/>
-        </w:rPr>
-        <w:t>]</w:t>
-      </w:r>
-      <w:r>
-        <w:rPr>
-          <w:rFonts w:ascii="Times New Roman" w:eastAsia="宋体" w:hAnsi="Times New Roman" w:cs="Times New Roman"/>
-          <w:sz w:val="18"/>
-          <w:szCs w:val="24"/>
-        </w:rPr>
-        <w:t xml:space="preserve"> </w:t>
-      </w:r>
-      <w:r>
-        <w:rPr>
-          <w:rFonts w:ascii="Times New Roman" w:eastAsia="宋体" w:hAnsi="Times New Roman" w:cs="Times New Roman"/>
-          <w:sz w:val="18"/>
-          <w:szCs w:val="24"/>
-        </w:rPr>
-        <w:t xml:space="preserve">Posner, M. I. (1994). Attention: The mechanisms of consciousness. </w:t>
+        <w:t xml:space="preserve">14] Posner, M. I. (1994). Attention: The mechanisms of consciousness. </w:t>
       </w:r>
       <w:r>
         <w:rPr>
@@ -5139,17 +4968,17 @@
         <w:ind w:left="360" w:hangingChars="200" w:hanging="360"/>
         <w:jc w:val="left"/>
         <w:rPr>
+          <w:rFonts w:ascii="Times New Roman" w:eastAsia="宋体" w:hAnsi="Times New Roman" w:cs="Times New Roman"/>
+          <w:sz w:val="18"/>
+          <w:szCs w:val="24"/>
+        </w:rPr>
+      </w:pPr>
+      <w:r>
+        <w:rPr>
           <w:rFonts w:ascii="Times New Roman" w:eastAsia="宋体" w:hAnsi="Times New Roman" w:cs="Times New Roman" w:hint="eastAsia"/>
           <w:sz w:val="18"/>
           <w:szCs w:val="24"/>
         </w:rPr>
-      </w:pPr>
-      <w:r>
-        <w:rPr>
-          <w:rFonts w:ascii="Times New Roman" w:eastAsia="宋体" w:hAnsi="Times New Roman" w:cs="Times New Roman" w:hint="eastAsia"/>
-          <w:sz w:val="18"/>
-          <w:szCs w:val="24"/>
-        </w:rPr>
         <w:t>[</w:t>
       </w:r>
       <w:r>
@@ -5158,31 +4987,7 @@
           <w:sz w:val="18"/>
           <w:szCs w:val="24"/>
         </w:rPr>
-        <w:t>1</w:t>
-      </w:r>
-      <w:r>
-        <w:rPr>
-          <w:rFonts w:ascii="Times New Roman" w:eastAsia="宋体" w:hAnsi="Times New Roman" w:cs="Times New Roman"/>
-          <w:sz w:val="18"/>
-          <w:szCs w:val="24"/>
-        </w:rPr>
-        <w:t>5</w:t>
-      </w:r>
-      <w:r>
-        <w:rPr>
-          <w:rFonts w:ascii="Times New Roman" w:eastAsia="宋体" w:hAnsi="Times New Roman" w:cs="Times New Roman"/>
-          <w:sz w:val="18"/>
-          <w:szCs w:val="24"/>
-        </w:rPr>
-        <w:t>]</w:t>
-      </w:r>
-      <w:r>
-        <w:rPr>
-          <w:rFonts w:ascii="Times New Roman" w:eastAsia="宋体" w:hAnsi="Times New Roman" w:cs="Times New Roman"/>
-          <w:sz w:val="18"/>
-          <w:szCs w:val="24"/>
-        </w:rPr>
-        <w:t xml:space="preserve"> </w:t>
+        <w:t xml:space="preserve">15] </w:t>
       </w:r>
       <w:proofErr w:type="spellStart"/>
       <w:r>
@@ -5229,17 +5034,17 @@
         <w:ind w:left="360" w:hangingChars="200" w:hanging="360"/>
         <w:jc w:val="left"/>
         <w:rPr>
+          <w:rFonts w:ascii="Times New Roman" w:eastAsia="宋体" w:hAnsi="Times New Roman" w:cs="Times New Roman"/>
+          <w:sz w:val="18"/>
+          <w:szCs w:val="24"/>
+        </w:rPr>
+      </w:pPr>
+      <w:r>
+        <w:rPr>
           <w:rFonts w:ascii="Times New Roman" w:eastAsia="宋体" w:hAnsi="Times New Roman" w:cs="Times New Roman" w:hint="eastAsia"/>
           <w:sz w:val="18"/>
           <w:szCs w:val="24"/>
         </w:rPr>
-      </w:pPr>
-      <w:r>
-        <w:rPr>
-          <w:rFonts w:ascii="Times New Roman" w:eastAsia="宋体" w:hAnsi="Times New Roman" w:cs="Times New Roman" w:hint="eastAsia"/>
-          <w:sz w:val="18"/>
-          <w:szCs w:val="24"/>
-        </w:rPr>
         <w:t>[</w:t>
       </w:r>
       <w:r>
@@ -5248,23 +5053,7 @@
           <w:sz w:val="18"/>
           <w:szCs w:val="24"/>
         </w:rPr>
-        <w:t>1</w:t>
-      </w:r>
-      <w:r>
-        <w:rPr>
-          <w:rFonts w:ascii="Times New Roman" w:eastAsia="宋体" w:hAnsi="Times New Roman" w:cs="Times New Roman"/>
-          <w:sz w:val="18"/>
-          <w:szCs w:val="24"/>
-        </w:rPr>
-        <w:t>6</w:t>
-      </w:r>
-      <w:r>
-        <w:rPr>
-          <w:rFonts w:ascii="Times New Roman" w:eastAsia="宋体" w:hAnsi="Times New Roman" w:cs="Times New Roman"/>
-          <w:sz w:val="18"/>
-          <w:szCs w:val="24"/>
-        </w:rPr>
-        <w:t>]</w:t>
+        <w:t>16]</w:t>
       </w:r>
       <w:r>
         <w:rPr>
@@ -5356,17 +5145,17 @@
         <w:ind w:left="360" w:hangingChars="200" w:hanging="360"/>
         <w:jc w:val="left"/>
         <w:rPr>
+          <w:rFonts w:ascii="Times New Roman" w:eastAsia="宋体" w:hAnsi="Times New Roman" w:cs="Times New Roman"/>
+          <w:sz w:val="18"/>
+          <w:szCs w:val="24"/>
+        </w:rPr>
+      </w:pPr>
+      <w:r>
+        <w:rPr>
           <w:rFonts w:ascii="Times New Roman" w:eastAsia="宋体" w:hAnsi="Times New Roman" w:cs="Times New Roman" w:hint="eastAsia"/>
           <w:sz w:val="18"/>
           <w:szCs w:val="24"/>
         </w:rPr>
-      </w:pPr>
-      <w:r>
-        <w:rPr>
-          <w:rFonts w:ascii="Times New Roman" w:eastAsia="宋体" w:hAnsi="Times New Roman" w:cs="Times New Roman" w:hint="eastAsia"/>
-          <w:sz w:val="18"/>
-          <w:szCs w:val="24"/>
-        </w:rPr>
         <w:t>[</w:t>
       </w:r>
       <w:r>
@@ -5375,39 +5164,7 @@
           <w:sz w:val="18"/>
           <w:szCs w:val="24"/>
         </w:rPr>
-        <w:t>1</w:t>
-      </w:r>
-      <w:r>
-        <w:rPr>
-          <w:rFonts w:ascii="Times New Roman" w:eastAsia="宋体" w:hAnsi="Times New Roman" w:cs="Times New Roman"/>
-          <w:sz w:val="18"/>
-          <w:szCs w:val="24"/>
-        </w:rPr>
-        <w:t>7</w:t>
-      </w:r>
-      <w:r>
-        <w:rPr>
-          <w:rFonts w:ascii="Times New Roman" w:eastAsia="宋体" w:hAnsi="Times New Roman" w:cs="Times New Roman"/>
-          <w:sz w:val="18"/>
-          <w:szCs w:val="24"/>
-        </w:rPr>
-        <w:t>]</w:t>
-      </w:r>
-      <w:r>
-        <w:rPr>
-          <w:rFonts w:ascii="Times New Roman" w:eastAsia="宋体" w:hAnsi="Times New Roman" w:cs="Times New Roman"/>
-          <w:sz w:val="18"/>
-          <w:szCs w:val="24"/>
-        </w:rPr>
-        <w:t xml:space="preserve"> </w:t>
-      </w:r>
-      <w:r>
-        <w:rPr>
-          <w:rFonts w:ascii="Times New Roman" w:eastAsia="宋体" w:hAnsi="Times New Roman" w:cs="Times New Roman"/>
-          <w:sz w:val="18"/>
-          <w:szCs w:val="24"/>
-        </w:rPr>
-        <w:t xml:space="preserve">Beck, F., &amp; Eccles, J. C. (1992). Quantum aspects of brain activity and the role of consciousness. </w:t>
+        <w:t xml:space="preserve">17] Beck, F., &amp; Eccles, J. C. (1992). Quantum aspects of brain activity and the role of consciousness. </w:t>
       </w:r>
       <w:r>
         <w:rPr>
@@ -5436,17 +5193,17 @@
         <w:ind w:left="360" w:hangingChars="200" w:hanging="360"/>
         <w:jc w:val="left"/>
         <w:rPr>
+          <w:rFonts w:ascii="Times New Roman" w:eastAsia="宋体" w:hAnsi="Times New Roman" w:cs="Times New Roman"/>
+          <w:sz w:val="18"/>
+          <w:szCs w:val="24"/>
+        </w:rPr>
+      </w:pPr>
+      <w:r>
+        <w:rPr>
           <w:rFonts w:ascii="Times New Roman" w:eastAsia="宋体" w:hAnsi="Times New Roman" w:cs="Times New Roman" w:hint="eastAsia"/>
           <w:sz w:val="18"/>
           <w:szCs w:val="24"/>
         </w:rPr>
-      </w:pPr>
-      <w:r>
-        <w:rPr>
-          <w:rFonts w:ascii="Times New Roman" w:eastAsia="宋体" w:hAnsi="Times New Roman" w:cs="Times New Roman" w:hint="eastAsia"/>
-          <w:sz w:val="18"/>
-          <w:szCs w:val="24"/>
-        </w:rPr>
         <w:t>[</w:t>
       </w:r>
       <w:r>
@@ -5455,39 +5212,7 @@
           <w:sz w:val="18"/>
           <w:szCs w:val="24"/>
         </w:rPr>
-        <w:t>1</w:t>
-      </w:r>
-      <w:r>
-        <w:rPr>
-          <w:rFonts w:ascii="Times New Roman" w:eastAsia="宋体" w:hAnsi="Times New Roman" w:cs="Times New Roman"/>
-          <w:sz w:val="18"/>
-          <w:szCs w:val="24"/>
-        </w:rPr>
-        <w:t>8</w:t>
-      </w:r>
-      <w:r>
-        <w:rPr>
-          <w:rFonts w:ascii="Times New Roman" w:eastAsia="宋体" w:hAnsi="Times New Roman" w:cs="Times New Roman"/>
-          <w:sz w:val="18"/>
-          <w:szCs w:val="24"/>
-        </w:rPr>
-        <w:t>]</w:t>
-      </w:r>
-      <w:r>
-        <w:rPr>
-          <w:rFonts w:ascii="Times New Roman" w:eastAsia="宋体" w:hAnsi="Times New Roman" w:cs="Times New Roman"/>
-          <w:sz w:val="18"/>
-          <w:szCs w:val="24"/>
-        </w:rPr>
-        <w:t xml:space="preserve"> </w:t>
-      </w:r>
-      <w:r>
-        <w:rPr>
-          <w:rFonts w:ascii="Times New Roman" w:eastAsia="宋体" w:hAnsi="Times New Roman" w:cs="Times New Roman"/>
-          <w:sz w:val="18"/>
-          <w:szCs w:val="24"/>
-        </w:rPr>
-        <w:t xml:space="preserve">Posner, M. I. (1989). Attention and cognitive control. In R. L. </w:t>
+        <w:t xml:space="preserve">18] Posner, M. I. (1989). Attention and cognitive control. In R. L. </w:t>
       </w:r>
       <w:proofErr w:type="spellStart"/>
       <w:r>
@@ -5554,17 +5279,17 @@
         <w:ind w:left="360" w:hangingChars="200" w:hanging="360"/>
         <w:jc w:val="left"/>
         <w:rPr>
+          <w:rFonts w:ascii="Times New Roman" w:eastAsia="宋体" w:hAnsi="Times New Roman" w:cs="Times New Roman"/>
+          <w:sz w:val="18"/>
+          <w:szCs w:val="24"/>
+        </w:rPr>
+      </w:pPr>
+      <w:r>
+        <w:rPr>
           <w:rFonts w:ascii="Times New Roman" w:eastAsia="宋体" w:hAnsi="Times New Roman" w:cs="Times New Roman" w:hint="eastAsia"/>
           <w:sz w:val="18"/>
           <w:szCs w:val="24"/>
         </w:rPr>
-      </w:pPr>
-      <w:r>
-        <w:rPr>
-          <w:rFonts w:ascii="Times New Roman" w:eastAsia="宋体" w:hAnsi="Times New Roman" w:cs="Times New Roman" w:hint="eastAsia"/>
-          <w:sz w:val="18"/>
-          <w:szCs w:val="24"/>
-        </w:rPr>
         <w:t>[</w:t>
       </w:r>
       <w:r>
@@ -5573,39 +5298,7 @@
           <w:sz w:val="18"/>
           <w:szCs w:val="24"/>
         </w:rPr>
-        <w:t>1</w:t>
-      </w:r>
-      <w:r>
-        <w:rPr>
-          <w:rFonts w:ascii="Times New Roman" w:eastAsia="宋体" w:hAnsi="Times New Roman" w:cs="Times New Roman"/>
-          <w:sz w:val="18"/>
-          <w:szCs w:val="24"/>
-        </w:rPr>
-        <w:t>9</w:t>
-      </w:r>
-      <w:r>
-        <w:rPr>
-          <w:rFonts w:ascii="Times New Roman" w:eastAsia="宋体" w:hAnsi="Times New Roman" w:cs="Times New Roman"/>
-          <w:sz w:val="18"/>
-          <w:szCs w:val="24"/>
-        </w:rPr>
-        <w:t>]</w:t>
-      </w:r>
-      <w:r>
-        <w:rPr>
-          <w:rFonts w:ascii="Times New Roman" w:eastAsia="宋体" w:hAnsi="Times New Roman" w:cs="Times New Roman"/>
-          <w:sz w:val="18"/>
-          <w:szCs w:val="24"/>
-        </w:rPr>
-        <w:t xml:space="preserve"> </w:t>
-      </w:r>
-      <w:r>
-        <w:rPr>
-          <w:rFonts w:ascii="Times New Roman" w:eastAsia="宋体" w:hAnsi="Times New Roman" w:cs="Times New Roman"/>
-          <w:sz w:val="18"/>
-          <w:szCs w:val="24"/>
-        </w:rPr>
-        <w:t xml:space="preserve">Schneider, W., &amp; Shiffrin, R. M. (1977). Controlled and automatic human information processing: </w:t>
+        <w:t xml:space="preserve">19] Schneider, W., &amp; Shiffrin, R. M. (1977). Controlled and automatic human information processing: </w:t>
       </w:r>
       <w:proofErr w:type="spellStart"/>
       <w:proofErr w:type="gramStart"/>
@@ -5654,17 +5347,17 @@
         <w:ind w:left="360" w:hangingChars="200" w:hanging="360"/>
         <w:jc w:val="left"/>
         <w:rPr>
+          <w:rFonts w:ascii="Times New Roman" w:eastAsia="宋体" w:hAnsi="Times New Roman" w:cs="Times New Roman"/>
+          <w:sz w:val="18"/>
+          <w:szCs w:val="24"/>
+        </w:rPr>
+      </w:pPr>
+      <w:r>
+        <w:rPr>
           <w:rFonts w:ascii="Times New Roman" w:eastAsia="宋体" w:hAnsi="Times New Roman" w:cs="Times New Roman" w:hint="eastAsia"/>
           <w:sz w:val="18"/>
           <w:szCs w:val="24"/>
         </w:rPr>
-      </w:pPr>
-      <w:r>
-        <w:rPr>
-          <w:rFonts w:ascii="Times New Roman" w:eastAsia="宋体" w:hAnsi="Times New Roman" w:cs="Times New Roman" w:hint="eastAsia"/>
-          <w:sz w:val="18"/>
-          <w:szCs w:val="24"/>
-        </w:rPr>
         <w:t>[</w:t>
       </w:r>
       <w:r>
@@ -5673,31 +5366,7 @@
           <w:sz w:val="18"/>
           <w:szCs w:val="24"/>
         </w:rPr>
-        <w:t>20</w:t>
-      </w:r>
-      <w:r>
-        <w:rPr>
-          <w:rFonts w:ascii="Times New Roman" w:eastAsia="宋体" w:hAnsi="Times New Roman" w:cs="Times New Roman"/>
-          <w:sz w:val="18"/>
-          <w:szCs w:val="24"/>
-        </w:rPr>
-        <w:t>]</w:t>
-      </w:r>
-      <w:r>
-        <w:rPr>
-          <w:rFonts w:ascii="Times New Roman" w:eastAsia="宋体" w:hAnsi="Times New Roman" w:cs="Times New Roman"/>
-          <w:sz w:val="18"/>
-          <w:szCs w:val="24"/>
-        </w:rPr>
-        <w:t xml:space="preserve"> </w:t>
-      </w:r>
-      <w:r>
-        <w:rPr>
-          <w:rFonts w:ascii="Times New Roman" w:eastAsia="宋体" w:hAnsi="Times New Roman" w:cs="Times New Roman"/>
-          <w:sz w:val="18"/>
-          <w:szCs w:val="24"/>
-        </w:rPr>
-        <w:t>Jacoby, L. L. (1991). A process dissociation framework: Separating automatic from intentional uses of memory. Journal of Memory and Language, 30, 513-541.</w:t>
+        <w:t>20] Jacoby, L. L. (1991). A process dissociation framework: Separating automatic from intentional uses of memory. Journal of Memory and Language, 30, 513-541.</w:t>
       </w:r>
     </w:p>
     <w:p>
@@ -5709,17 +5378,17 @@
         <w:ind w:left="360" w:hangingChars="200" w:hanging="360"/>
         <w:jc w:val="left"/>
         <w:rPr>
+          <w:rFonts w:ascii="Times New Roman" w:eastAsia="宋体" w:hAnsi="Times New Roman" w:cs="Times New Roman"/>
+          <w:sz w:val="18"/>
+          <w:szCs w:val="24"/>
+        </w:rPr>
+      </w:pPr>
+      <w:r>
+        <w:rPr>
           <w:rFonts w:ascii="Times New Roman" w:eastAsia="宋体" w:hAnsi="Times New Roman" w:cs="Times New Roman" w:hint="eastAsia"/>
           <w:sz w:val="18"/>
           <w:szCs w:val="24"/>
         </w:rPr>
-      </w:pPr>
-      <w:r>
-        <w:rPr>
-          <w:rFonts w:ascii="Times New Roman" w:eastAsia="宋体" w:hAnsi="Times New Roman" w:cs="Times New Roman" w:hint="eastAsia"/>
-          <w:sz w:val="18"/>
-          <w:szCs w:val="24"/>
-        </w:rPr>
         <w:t>[</w:t>
       </w:r>
       <w:r>
@@ -5728,31 +5397,7 @@
           <w:sz w:val="18"/>
           <w:szCs w:val="24"/>
         </w:rPr>
-        <w:t>21</w:t>
-      </w:r>
-      <w:r>
-        <w:rPr>
-          <w:rFonts w:ascii="Times New Roman" w:eastAsia="宋体" w:hAnsi="Times New Roman" w:cs="Times New Roman"/>
-          <w:sz w:val="18"/>
-          <w:szCs w:val="24"/>
-        </w:rPr>
-        <w:t>]</w:t>
-      </w:r>
-      <w:r>
-        <w:rPr>
-          <w:rFonts w:ascii="Times New Roman" w:eastAsia="宋体" w:hAnsi="Times New Roman" w:cs="Times New Roman"/>
-          <w:sz w:val="18"/>
-          <w:szCs w:val="24"/>
-        </w:rPr>
-        <w:t xml:space="preserve"> </w:t>
-      </w:r>
-      <w:r>
-        <w:rPr>
-          <w:rFonts w:ascii="Times New Roman" w:eastAsia="宋体" w:hAnsi="Times New Roman" w:cs="Times New Roman"/>
-          <w:sz w:val="18"/>
-          <w:szCs w:val="24"/>
-        </w:rPr>
-        <w:t xml:space="preserve">René, Z., Eric-Jan, W., &amp; Jeroen, G. W. R. (2002). Priming in implicit memory tasks: Prior study causes enhanced discriminability, not only bias. </w:t>
+        <w:t xml:space="preserve">21] René, Z., Eric-Jan, W., &amp; Jeroen, G. W. R. (2002). Priming in implicit memory tasks: Prior study causes enhanced discriminability, not only bias. </w:t>
       </w:r>
       <w:r>
         <w:rPr>
@@ -5781,17 +5426,17 @@
         <w:ind w:left="360" w:hangingChars="200" w:hanging="360"/>
         <w:jc w:val="left"/>
         <w:rPr>
+          <w:rFonts w:ascii="Times New Roman" w:eastAsia="宋体" w:hAnsi="Times New Roman" w:cs="Times New Roman"/>
+          <w:sz w:val="18"/>
+          <w:szCs w:val="24"/>
+        </w:rPr>
+      </w:pPr>
+      <w:r>
+        <w:rPr>
           <w:rFonts w:ascii="Times New Roman" w:eastAsia="宋体" w:hAnsi="Times New Roman" w:cs="Times New Roman" w:hint="eastAsia"/>
           <w:sz w:val="18"/>
           <w:szCs w:val="24"/>
         </w:rPr>
-      </w:pPr>
-      <w:r>
-        <w:rPr>
-          <w:rFonts w:ascii="Times New Roman" w:eastAsia="宋体" w:hAnsi="Times New Roman" w:cs="Times New Roman" w:hint="eastAsia"/>
-          <w:sz w:val="18"/>
-          <w:szCs w:val="24"/>
-        </w:rPr>
         <w:t>[</w:t>
       </w:r>
       <w:r>
@@ -5800,31 +5445,7 @@
           <w:sz w:val="18"/>
           <w:szCs w:val="24"/>
         </w:rPr>
-        <w:t>22</w:t>
-      </w:r>
-      <w:r>
-        <w:rPr>
-          <w:rFonts w:ascii="Times New Roman" w:eastAsia="宋体" w:hAnsi="Times New Roman" w:cs="Times New Roman"/>
-          <w:sz w:val="18"/>
-          <w:szCs w:val="24"/>
-        </w:rPr>
-        <w:t>]</w:t>
-      </w:r>
-      <w:r>
-        <w:rPr>
-          <w:rFonts w:ascii="Times New Roman" w:eastAsia="宋体" w:hAnsi="Times New Roman" w:cs="Times New Roman"/>
-          <w:sz w:val="18"/>
-          <w:szCs w:val="24"/>
-        </w:rPr>
-        <w:t xml:space="preserve"> </w:t>
-      </w:r>
-      <w:r>
-        <w:rPr>
-          <w:rFonts w:ascii="Times New Roman" w:eastAsia="宋体" w:hAnsi="Times New Roman" w:cs="Times New Roman"/>
-          <w:sz w:val="18"/>
-          <w:szCs w:val="24"/>
-        </w:rPr>
-        <w:t xml:space="preserve">Stanley, W. B., Mathews, R. C., Buss, R. R., et al. (1976). Insight without awareness: On the interaction </w:t>
+        <w:t xml:space="preserve">22] Stanley, W. B., Mathews, R. C., Buss, R. R., et al. (1976). Insight without awareness: On the interaction </w:t>
       </w:r>
       <w:r>
         <w:rPr>
@@ -5861,17 +5482,17 @@
         <w:ind w:left="360" w:hangingChars="200" w:hanging="360"/>
         <w:jc w:val="left"/>
         <w:rPr>
+          <w:rFonts w:ascii="Times New Roman" w:eastAsia="宋体" w:hAnsi="Times New Roman" w:cs="Times New Roman"/>
+          <w:sz w:val="18"/>
+          <w:szCs w:val="24"/>
+        </w:rPr>
+      </w:pPr>
+      <w:r>
+        <w:rPr>
           <w:rFonts w:ascii="Times New Roman" w:eastAsia="宋体" w:hAnsi="Times New Roman" w:cs="Times New Roman" w:hint="eastAsia"/>
           <w:sz w:val="18"/>
           <w:szCs w:val="24"/>
         </w:rPr>
-      </w:pPr>
-      <w:r>
-        <w:rPr>
-          <w:rFonts w:ascii="Times New Roman" w:eastAsia="宋体" w:hAnsi="Times New Roman" w:cs="Times New Roman" w:hint="eastAsia"/>
-          <w:sz w:val="18"/>
-          <w:szCs w:val="24"/>
-        </w:rPr>
         <w:t>[</w:t>
       </w:r>
       <w:r>
@@ -5880,31 +5501,15 @@
           <w:sz w:val="18"/>
           <w:szCs w:val="24"/>
         </w:rPr>
-        <w:t>23</w:t>
-      </w:r>
-      <w:r>
-        <w:rPr>
-          <w:rFonts w:ascii="Times New Roman" w:eastAsia="宋体" w:hAnsi="Times New Roman" w:cs="Times New Roman"/>
-          <w:sz w:val="18"/>
-          <w:szCs w:val="24"/>
-        </w:rPr>
-        <w:t>]</w:t>
-      </w:r>
-      <w:r>
-        <w:rPr>
-          <w:rFonts w:ascii="Times New Roman" w:eastAsia="宋体" w:hAnsi="Times New Roman" w:cs="Times New Roman"/>
-          <w:sz w:val="18"/>
-          <w:szCs w:val="24"/>
-        </w:rPr>
-        <w:t xml:space="preserve"> </w:t>
-      </w:r>
-      <w:r>
-        <w:rPr>
-          <w:rFonts w:ascii="Times New Roman" w:eastAsia="宋体" w:hAnsi="Times New Roman" w:cs="Times New Roman"/>
-          <w:sz w:val="18"/>
-          <w:szCs w:val="24"/>
-        </w:rPr>
-        <w:t xml:space="preserve">Stroop, J. R. (1935). Studies of interference in serial verbal reactions. </w:t>
+        <w:t>23]</w:t>
+      </w:r>
+      <w:r>
+        <w:rPr>
+          <w:rFonts w:ascii="Times New Roman" w:eastAsia="宋体" w:hAnsi="Times New Roman" w:cs="Times New Roman"/>
+          <w:sz w:val="18"/>
+          <w:szCs w:val="24"/>
+        </w:rPr>
+        <w:t xml:space="preserve"> Stroop, J. R. (1935). Studies of interference in serial verbal reactions. </w:t>
       </w:r>
       <w:r>
         <w:rPr>
@@ -5952,15 +5557,7 @@
           <w:sz w:val="18"/>
           <w:szCs w:val="24"/>
         </w:rPr>
-        <w:t>24</w:t>
-      </w:r>
-      <w:r>
-        <w:rPr>
-          <w:rFonts w:ascii="Times New Roman" w:eastAsia="宋体" w:hAnsi="Times New Roman" w:cs="Times New Roman"/>
-          <w:sz w:val="18"/>
-          <w:szCs w:val="24"/>
-        </w:rPr>
-        <w:t>]</w:t>
+        <w:t>24]</w:t>
       </w:r>
       <w:r>
         <w:rPr>
@@ -6066,7 +5663,7 @@
         <w:ind w:left="360" w:hangingChars="200" w:hanging="360"/>
         <w:jc w:val="left"/>
         <w:rPr>
-          <w:rFonts w:ascii="Times New Roman" w:eastAsia="宋体" w:hAnsi="Times New Roman" w:cs="Times New Roman" w:hint="eastAsia"/>
+          <w:rFonts w:ascii="Times New Roman" w:eastAsia="宋体" w:hAnsi="Times New Roman" w:cs="Times New Roman"/>
           <w:sz w:val="18"/>
           <w:szCs w:val="24"/>
         </w:rPr>
@@ -6076,7 +5673,7 @@
       <w:pPr>
         <w:ind w:left="330" w:hangingChars="300" w:hanging="330"/>
         <w:rPr>
-          <w:rFonts w:ascii="Times New Roman" w:hAnsi="Times New Roman" w:cs="Times New Roman" w:hint="eastAsia"/>
+          <w:rFonts w:ascii="Times New Roman" w:hAnsi="Times New Roman" w:cs="Times New Roman"/>
           <w:color w:val="222222"/>
           <w:sz w:val="11"/>
           <w:szCs w:val="18"/>
@@ -8040,7 +7637,7 @@
 </file>
 
 <file path=customXml/itemProps1.xml><?xml version="1.0" encoding="utf-8"?>
-<ds:datastoreItem xmlns:ds="http://schemas.openxmlformats.org/officeDocument/2006/customXml" ds:itemID="{8BA07204-E21B-4F2F-8364-DDBF5CC12C2C}">
+<ds:datastoreItem xmlns:ds="http://schemas.openxmlformats.org/officeDocument/2006/customXml" ds:itemID="{E0A76BFD-C31E-415D-BA08-17E03D84864A}">
   <ds:schemaRefs>
     <ds:schemaRef ds:uri="http://schemas.openxmlformats.org/officeDocument/2006/bibliography"/>
   </ds:schemaRefs>

</xml_diff>